<commit_message>
Formating title, setting proper marigins and tabs in docx raport document.
</commit_message>
<xml_diff>
--- a/badanie KW wzór.docx
+++ b/badanie KW wzór.docx
@@ -9,8 +9,6 @@
           <w:tab w:val="right" w:leader="dot" w:pos="15451"/>
         </w:tabs>
       </w:pPr>
-      <w:bookmarkStart w:id="0" w:name="_GoBack"/>
-      <w:bookmarkEnd w:id="0"/>
       <w:r>
         <w:tab/>
         <w:t>Województwo</w:t>
@@ -152,11 +150,22 @@
         <w:rPr>
           <w:sz w:val="28"/>
         </w:rPr>
-        <w:t>badania ksiąg wieczystych (dla nieruchomości gruntowych)</w:t>
+        <w:t>badania ksiąg wieczyst</w:t>
+      </w:r>
+      <w:bookmarkStart w:id="0" w:name="_GoBack"/>
+      <w:bookmarkEnd w:id="0"/>
+      <w:r>
+        <w:rPr>
+          <w:sz w:val="28"/>
+        </w:rPr>
+        <w:t>ych (dla nieruchomości gruntowych)</w:t>
       </w:r>
     </w:p>
     <w:p>
       <w:pPr>
+        <w:tabs>
+          <w:tab w:val="center" w:leader="dot" w:pos="7797"/>
+        </w:tabs>
         <w:spacing w:line="360" w:lineRule="auto"/>
         <w:jc w:val="center"/>
         <w:rPr>
@@ -167,11 +176,20 @@
         <w:rPr>
           <w:sz w:val="28"/>
         </w:rPr>
-        <w:t>w Sądzie Rejonowym w ........................................................</w:t>
+        <w:t>w Sądzie Rejonowym w</w:t>
+      </w:r>
+      <w:r>
+        <w:rPr>
+          <w:sz w:val="28"/>
+        </w:rPr>
+        <w:tab/>
       </w:r>
     </w:p>
     <w:p>
       <w:pPr>
+        <w:tabs>
+          <w:tab w:val="left" w:leader="dot" w:pos="3828"/>
+        </w:tabs>
         <w:spacing w:line="360" w:lineRule="auto"/>
         <w:ind w:left="284"/>
         <w:rPr>
@@ -182,7 +200,13 @@
         <w:rPr>
           <w:sz w:val="24"/>
         </w:rPr>
-        <w:t>Data ................................................</w:t>
+        <w:t>Data</w:t>
+      </w:r>
+      <w:r>
+        <w:rPr>
+          <w:sz w:val="24"/>
+        </w:rPr>
+        <w:tab/>
       </w:r>
     </w:p>
     <w:tbl>
@@ -218,12 +242,6 @@
         <w:gridCol w:w="1559"/>
       </w:tblGrid>
       <w:tr>
-        <w:tblPrEx>
-          <w:tblCellMar>
-            <w:top w:w="0" w:type="dxa"/>
-            <w:bottom w:w="0" w:type="dxa"/>
-          </w:tblCellMar>
-        </w:tblPrEx>
         <w:trPr>
           <w:cantSplit/>
           <w:trHeight w:val="288"/>
@@ -498,12 +516,6 @@
         </w:tc>
       </w:tr>
       <w:tr>
-        <w:tblPrEx>
-          <w:tblCellMar>
-            <w:top w:w="0" w:type="dxa"/>
-            <w:bottom w:w="0" w:type="dxa"/>
-          </w:tblCellMar>
-        </w:tblPrEx>
         <w:trPr>
           <w:cantSplit/>
           <w:trHeight w:val="1620"/>
@@ -837,12 +849,6 @@
         </w:tc>
       </w:tr>
       <w:tr>
-        <w:tblPrEx>
-          <w:tblCellMar>
-            <w:top w:w="0" w:type="dxa"/>
-            <w:bottom w:w="0" w:type="dxa"/>
-          </w:tblCellMar>
-        </w:tblPrEx>
         <w:trPr>
           <w:trHeight w:val="324"/>
         </w:trPr>
@@ -1045,12 +1051,6 @@
         </w:tc>
       </w:tr>
       <w:tr>
-        <w:tblPrEx>
-          <w:tblCellMar>
-            <w:top w:w="0" w:type="dxa"/>
-            <w:bottom w:w="0" w:type="dxa"/>
-          </w:tblCellMar>
-        </w:tblPrEx>
         <w:trPr>
           <w:trHeight w:val="2355"/>
         </w:trPr>
@@ -1255,7 +1255,35 @@
           <w:sz w:val="24"/>
         </w:rPr>
         <w:tab/>
-        <w:t>Nr upr. zawod. ..............................................</w:t>
+        <w:t xml:space="preserve">Nr </w:t>
+      </w:r>
+      <w:proofErr w:type="spellStart"/>
+      <w:r>
+        <w:rPr>
+          <w:sz w:val="24"/>
+        </w:rPr>
+        <w:t>upr</w:t>
+      </w:r>
+      <w:proofErr w:type="spellEnd"/>
+      <w:r>
+        <w:rPr>
+          <w:sz w:val="24"/>
+        </w:rPr>
+        <w:t xml:space="preserve">. </w:t>
+      </w:r>
+      <w:proofErr w:type="spellStart"/>
+      <w:r>
+        <w:rPr>
+          <w:sz w:val="24"/>
+        </w:rPr>
+        <w:t>zawod</w:t>
+      </w:r>
+      <w:proofErr w:type="spellEnd"/>
+      <w:r>
+        <w:rPr>
+          <w:sz w:val="24"/>
+        </w:rPr>
+        <w:t>. ..............................................</w:t>
       </w:r>
     </w:p>
     <w:p>
@@ -1830,6 +1858,7 @@
     <w:name w:val="Default Paragraph Font"/>
     <w:uiPriority w:val="1"/>
     <w:semiHidden/>
+    <w:unhideWhenUsed/>
   </w:style>
   <w:style w:type="table" w:default="1" w:styleId="Standardowy">
     <w:name w:val="Normal Table"/>

</xml_diff>